<commit_message>
- Changed rmatrix and lmatrix format (to string instead of numpy arrays) - Bugfix on Zpu method - Updated release_notes
</commit_message>
<xml_diff>
--- a/typhoon_package/release_notes/release_notes.docx
+++ b/typhoon_package/release_notes/release_notes.docx
@@ -81,7 +81,7 @@
         <w:t>.</w:t>
       </w:r>
       <w:r>
-        <w:t>1 SP1</w:t>
+        <w:t>2</w:t>
       </w:r>
     </w:p>
     <w:p>
@@ -291,6 +291,47 @@
       <w:proofErr w:type="gramEnd"/>
       <w:r>
         <w:t xml:space="preserve"> Examples documentation.</w:t>
+      </w:r>
+    </w:p>
+    <w:p>
+      <w:pPr>
+        <w:pStyle w:val="ListParagraph"/>
+        <w:numPr>
+          <w:ilvl w:val="1"/>
+          <w:numId w:val="45"/>
+        </w:numPr>
+        <w:jc w:val="both"/>
+      </w:pPr>
+      <w:r>
+        <w:t>Temporary w</w:t>
+      </w:r>
+      <w:r>
+        <w:t xml:space="preserve">orkaround on internal variable types of the </w:t>
+      </w:r>
+      <w:proofErr w:type="spellStart"/>
+      <w:r>
+        <w:t>VSource</w:t>
+      </w:r>
+      <w:proofErr w:type="spellEnd"/>
+      <w:r>
+        <w:t xml:space="preserve"> (</w:t>
+      </w:r>
+      <w:r>
+        <w:t xml:space="preserve">due to the </w:t>
+      </w:r>
+      <w:r>
+        <w:t xml:space="preserve">new </w:t>
+      </w:r>
+      <w:proofErr w:type="spellStart"/>
+      <w:r>
+        <w:t>numpy</w:t>
+      </w:r>
+      <w:proofErr w:type="spellEnd"/>
+      <w:r>
+        <w:t xml:space="preserve"> version</w:t>
+      </w:r>
+      <w:r>
+        <w:t xml:space="preserve"> used on THCC 2025.2)</w:t>
       </w:r>
     </w:p>
     <w:p>
@@ -7311,6 +7352,25 @@
 </file>
 
 <file path=customXml/item1.xml><?xml version="1.0" encoding="utf-8"?>
+<p:properties xmlns:p="http://schemas.microsoft.com/office/2006/metadata/properties" xmlns:xsi="http://www.w3.org/2001/XMLSchema-instance" xmlns:pc="http://schemas.microsoft.com/office/infopath/2007/PartnerControls">
+  <documentManagement/>
+</p:properties>
+</file>
+
+<file path=customXml/item2.xml><?xml version="1.0" encoding="utf-8"?>
+<b:Sources xmlns:b="http://schemas.openxmlformats.org/officeDocument/2006/bibliography" xmlns="http://schemas.openxmlformats.org/officeDocument/2006/bibliography" SelectedStyle="\APASixthEditionOfficeOnline.xsl" StyleName="APA" Version="6"/>
+</file>
+
+<file path=customXml/item3.xml><?xml version="1.0" encoding="utf-8"?>
+<?mso-contentType ?>
+<FormTemplates xmlns="http://schemas.microsoft.com/sharepoint/v3/contenttype/forms">
+  <Display>DocumentLibraryForm</Display>
+  <Edit>DocumentLibraryForm</Edit>
+  <New>DocumentLibraryForm</New>
+</FormTemplates>
+</file>
+
+<file path=customXml/item4.xml><?xml version="1.0" encoding="utf-8"?>
 <ct:contentTypeSchema xmlns:ct="http://schemas.microsoft.com/office/2006/metadata/contentType" xmlns:ma="http://schemas.microsoft.com/office/2006/metadata/properties/metaAttributes" ct:_="" ma:_="" ma:contentTypeName="Document" ma:contentTypeID="0x010100D8E5F8D71199BF4B92F5E9C1495046F9" ma:contentTypeVersion="12" ma:contentTypeDescription="Create a new document." ma:contentTypeScope="" ma:versionID="80825323a24c89e61cddc58c1f53256c">
   <xsd:schema xmlns:xsd="http://www.w3.org/2001/XMLSchema" xmlns:xs="http://www.w3.org/2001/XMLSchema" xmlns:p="http://schemas.microsoft.com/office/2006/metadata/properties" xmlns:ns2="40ce4673-74cc-45c9-81aa-9c2016c8ac30" xmlns:ns3="e744d1c7-7711-4dee-a3aa-648ee8750ab9" targetNamespace="http://schemas.microsoft.com/office/2006/metadata/properties" ma:root="true" ma:fieldsID="aec48f0230a69c983b3dab9a0cfafcd8" ns2:_="" ns3:_="">
     <xsd:import namespace="40ce4673-74cc-45c9-81aa-9c2016c8ac30"/>
@@ -7527,26 +7587,32 @@
 </ct:contentTypeSchema>
 </file>
 
-<file path=customXml/item2.xml><?xml version="1.0" encoding="utf-8"?>
-<?mso-contentType ?>
-<FormTemplates xmlns="http://schemas.microsoft.com/sharepoint/v3/contenttype/forms">
-  <Display>DocumentLibraryForm</Display>
-  <Edit>DocumentLibraryForm</Edit>
-  <New>DocumentLibraryForm</New>
-</FormTemplates>
+<file path=customXml/itemProps1.xml><?xml version="1.0" encoding="utf-8"?>
+<ds:datastoreItem xmlns:ds="http://schemas.openxmlformats.org/officeDocument/2006/customXml" ds:itemID="{93EE7F1D-014D-4AFB-A288-C1A14B647702}">
+  <ds:schemaRefs>
+    <ds:schemaRef ds:uri="http://schemas.microsoft.com/office/2006/metadata/properties"/>
+    <ds:schemaRef ds:uri="http://schemas.microsoft.com/office/infopath/2007/PartnerControls"/>
+  </ds:schemaRefs>
+</ds:datastoreItem>
 </file>
 
-<file path=customXml/item3.xml><?xml version="1.0" encoding="utf-8"?>
-<b:Sources xmlns:b="http://schemas.openxmlformats.org/officeDocument/2006/bibliography" xmlns="http://schemas.openxmlformats.org/officeDocument/2006/bibliography" SelectedStyle="\APASixthEditionOfficeOnline.xsl" StyleName="APA" Version="6"/>
+<file path=customXml/itemProps2.xml><?xml version="1.0" encoding="utf-8"?>
+<ds:datastoreItem xmlns:ds="http://schemas.openxmlformats.org/officeDocument/2006/customXml" ds:itemID="{383CEC30-3E77-4116-A23E-F4FBC9EBE113}">
+  <ds:schemaRefs>
+    <ds:schemaRef ds:uri="http://schemas.openxmlformats.org/officeDocument/2006/bibliography"/>
+  </ds:schemaRefs>
+</ds:datastoreItem>
 </file>
 
-<file path=customXml/item4.xml><?xml version="1.0" encoding="utf-8"?>
-<p:properties xmlns:p="http://schemas.microsoft.com/office/2006/metadata/properties" xmlns:xsi="http://www.w3.org/2001/XMLSchema-instance" xmlns:pc="http://schemas.microsoft.com/office/infopath/2007/PartnerControls">
-  <documentManagement/>
-</p:properties>
+<file path=customXml/itemProps3.xml><?xml version="1.0" encoding="utf-8"?>
+<ds:datastoreItem xmlns:ds="http://schemas.openxmlformats.org/officeDocument/2006/customXml" ds:itemID="{01DA87C2-6376-4FBC-A762-55560EE126B5}">
+  <ds:schemaRefs>
+    <ds:schemaRef ds:uri="http://schemas.microsoft.com/sharepoint/v3/contenttype/forms"/>
+  </ds:schemaRefs>
+</ds:datastoreItem>
 </file>
 
-<file path=customXml/itemProps1.xml><?xml version="1.0" encoding="utf-8"?>
+<file path=customXml/itemProps4.xml><?xml version="1.0" encoding="utf-8"?>
 <ds:datastoreItem xmlns:ds="http://schemas.openxmlformats.org/officeDocument/2006/customXml" ds:itemID="{49791B0B-5C9B-483D-8272-AD38BF727A2E}">
   <ds:schemaRefs>
     <ds:schemaRef ds:uri="http://schemas.microsoft.com/office/2006/metadata/contentType"/>
@@ -7563,29 +7629,4 @@
     <ds:schemaRef ds:uri="http://schemas.microsoft.com/internal/obd"/>
   </ds:schemaRefs>
 </ds:datastoreItem>
-</file>
-
-<file path=customXml/itemProps2.xml><?xml version="1.0" encoding="utf-8"?>
-<ds:datastoreItem xmlns:ds="http://schemas.openxmlformats.org/officeDocument/2006/customXml" ds:itemID="{01DA87C2-6376-4FBC-A762-55560EE126B5}">
-  <ds:schemaRefs>
-    <ds:schemaRef ds:uri="http://schemas.microsoft.com/sharepoint/v3/contenttype/forms"/>
-  </ds:schemaRefs>
-</ds:datastoreItem>
-</file>
-
-<file path=customXml/itemProps3.xml><?xml version="1.0" encoding="utf-8"?>
-<ds:datastoreItem xmlns:ds="http://schemas.openxmlformats.org/officeDocument/2006/customXml" ds:itemID="{383CEC30-3E77-4116-A23E-F4FBC9EBE113}">
-  <ds:schemaRefs>
-    <ds:schemaRef ds:uri="http://schemas.openxmlformats.org/officeDocument/2006/bibliography"/>
-  </ds:schemaRefs>
-</ds:datastoreItem>
-</file>
-
-<file path=customXml/itemProps4.xml><?xml version="1.0" encoding="utf-8"?>
-<ds:datastoreItem xmlns:ds="http://schemas.openxmlformats.org/officeDocument/2006/customXml" ds:itemID="{93EE7F1D-014D-4AFB-A288-C1A14B647702}">
-  <ds:schemaRefs>
-    <ds:schemaRef ds:uri="http://schemas.microsoft.com/office/2006/metadata/properties"/>
-    <ds:schemaRef ds:uri="http://schemas.microsoft.com/office/infopath/2007/PartnerControls"/>
-  </ds:schemaRefs>
-</ds:datastoreItem>
 </file>
</xml_diff>